<commit_message>
filtre plus meniul din baza de date
</commit_message>
<xml_diff>
--- a/Planificare & cerințe proiect (seria 15, 2021-2022) .docx
+++ b/Planificare & cerințe proiect (seria 15, 2021-2022) .docx
@@ -3654,18 +3654,50 @@
               <w:widowControl w:val="0"/>
               <w:spacing w:line="240" w:lineRule="auto"/>
               <w:rPr>
-                <w:sz w:val="18"/>
-                <w:szCs w:val="18"/>
-              </w:rPr>
-            </w:pPr>
-            <w:r>
-              <w:rPr>
+                <w:strike w:val="1"/>
+                <w:sz w:val="18"/>
+                <w:szCs w:val="18"/>
+              </w:rPr>
+            </w:pPr>
+            <w:r>
+              <w:rPr>
+                <w:strike w:val="1"/>
                 <w:sz w:val="18"/>
                 <w:szCs w:val="18"/>
                 <w:rtl w:val="0"/>
               </w:rPr>
               <w:t xml:space="preserve">31.03.2022</w:t>
             </w:r>
+          </w:p>
+          <w:p>
+            <w:pPr>
+              <w:pageBreakBefore w:val="0"/>
+              <w:widowControl w:val="0"/>
+              <w:spacing w:line="240" w:lineRule="auto"/>
+              <w:rPr>
+                <w:sz w:val="18"/>
+                <w:szCs w:val="18"/>
+              </w:rPr>
+            </w:pPr>
+            <w:r>
+              <w:rPr>
+                <w:sz w:val="18"/>
+                <w:szCs w:val="18"/>
+                <w:rtl w:val="0"/>
+              </w:rPr>
+              <w:t xml:space="preserve">03.04.2022</w:t>
+            </w:r>
+          </w:p>
+          <w:p>
+            <w:pPr>
+              <w:pageBreakBefore w:val="0"/>
+              <w:widowControl w:val="0"/>
+              <w:spacing w:line="240" w:lineRule="auto"/>
+              <w:rPr>
+                <w:sz w:val="18"/>
+                <w:szCs w:val="18"/>
+              </w:rPr>
+            </w:pPr>
             <w:r>
               <w:rPr>
                 <w:rtl w:val="0"/>
@@ -3847,17 +3879,54 @@
               <w:widowControl w:val="0"/>
               <w:spacing w:line="240" w:lineRule="auto"/>
               <w:rPr>
-                <w:sz w:val="18"/>
-                <w:szCs w:val="18"/>
-              </w:rPr>
-            </w:pPr>
-            <w:r>
-              <w:rPr>
+                <w:strike w:val="1"/>
+                <w:sz w:val="18"/>
+                <w:szCs w:val="18"/>
+              </w:rPr>
+            </w:pPr>
+            <w:r>
+              <w:rPr>
+                <w:strike w:val="1"/>
                 <w:sz w:val="18"/>
                 <w:szCs w:val="18"/>
                 <w:rtl w:val="0"/>
               </w:rPr>
               <w:t xml:space="preserve">07.04.2022</w:t>
+            </w:r>
+          </w:p>
+          <w:p>
+            <w:pPr>
+              <w:pageBreakBefore w:val="0"/>
+              <w:widowControl w:val="0"/>
+              <w:spacing w:line="240" w:lineRule="auto"/>
+              <w:rPr>
+                <w:sz w:val="18"/>
+                <w:szCs w:val="18"/>
+              </w:rPr>
+            </w:pPr>
+            <w:r>
+              <w:rPr>
+                <w:sz w:val="18"/>
+                <w:szCs w:val="18"/>
+                <w:rtl w:val="0"/>
+              </w:rPr>
+              <w:t xml:space="preserve">10.04.2022</w:t>
+            </w:r>
+          </w:p>
+          <w:p>
+            <w:pPr>
+              <w:pageBreakBefore w:val="0"/>
+              <w:widowControl w:val="0"/>
+              <w:spacing w:line="240" w:lineRule="auto"/>
+              <w:rPr>
+                <w:sz w:val="18"/>
+                <w:szCs w:val="18"/>
+              </w:rPr>
+            </w:pPr>
+            <w:r>
+              <w:rPr>
+                <w:rtl w:val="0"/>
+              </w:rPr>
             </w:r>
           </w:p>
         </w:tc>
@@ -4033,7 +4102,7 @@
                 <w:szCs w:val="18"/>
                 <w:rtl w:val="0"/>
               </w:rPr>
-              <w:t xml:space="preserve">bonus daca se genereaza inputurile pe baza informatiilor din tabel (precum select-ul) - se poate prezenta si mai tarziu</w:t>
+              <w:t xml:space="preserve">bonus(+0.1 pentru fiecare input) daca se genereaza inputurile pe baza informatiilor din tabel (precum select-ul) - se poate prezenta si mai tarziu</w:t>
             </w:r>
           </w:p>
         </w:tc>
@@ -4054,17 +4123,38 @@
               <w:widowControl w:val="0"/>
               <w:spacing w:line="240" w:lineRule="auto"/>
               <w:rPr>
-                <w:sz w:val="18"/>
-                <w:szCs w:val="18"/>
-              </w:rPr>
-            </w:pPr>
-            <w:r>
-              <w:rPr>
+                <w:strike w:val="1"/>
+                <w:sz w:val="18"/>
+                <w:szCs w:val="18"/>
+              </w:rPr>
+            </w:pPr>
+            <w:r>
+              <w:rPr>
+                <w:strike w:val="1"/>
                 <w:sz w:val="18"/>
                 <w:szCs w:val="18"/>
                 <w:rtl w:val="0"/>
               </w:rPr>
               <w:t xml:space="preserve">10.04.2022</w:t>
+            </w:r>
+          </w:p>
+          <w:p>
+            <w:pPr>
+              <w:pageBreakBefore w:val="0"/>
+              <w:widowControl w:val="0"/>
+              <w:spacing w:line="240" w:lineRule="auto"/>
+              <w:rPr>
+                <w:sz w:val="18"/>
+                <w:szCs w:val="18"/>
+              </w:rPr>
+            </w:pPr>
+            <w:r>
+              <w:rPr>
+                <w:sz w:val="18"/>
+                <w:szCs w:val="18"/>
+                <w:rtl w:val="0"/>
+              </w:rPr>
+              <w:t xml:space="preserve">14.04.2022</w:t>
             </w:r>
           </w:p>
         </w:tc>
@@ -4085,17 +4175,38 @@
               <w:widowControl w:val="0"/>
               <w:spacing w:line="240" w:lineRule="auto"/>
               <w:rPr>
-                <w:sz w:val="18"/>
-                <w:szCs w:val="18"/>
-              </w:rPr>
-            </w:pPr>
-            <w:r>
-              <w:rPr>
+                <w:strike w:val="1"/>
+                <w:sz w:val="18"/>
+                <w:szCs w:val="18"/>
+              </w:rPr>
+            </w:pPr>
+            <w:r>
+              <w:rPr>
+                <w:strike w:val="1"/>
                 <w:sz w:val="18"/>
                 <w:szCs w:val="18"/>
                 <w:rtl w:val="0"/>
               </w:rPr>
               <w:t xml:space="preserve">14.04.2022</w:t>
+            </w:r>
+          </w:p>
+          <w:p>
+            <w:pPr>
+              <w:pageBreakBefore w:val="0"/>
+              <w:widowControl w:val="0"/>
+              <w:spacing w:line="240" w:lineRule="auto"/>
+              <w:rPr>
+                <w:sz w:val="18"/>
+                <w:szCs w:val="18"/>
+              </w:rPr>
+            </w:pPr>
+            <w:r>
+              <w:rPr>
+                <w:sz w:val="18"/>
+                <w:szCs w:val="18"/>
+                <w:rtl w:val="0"/>
+              </w:rPr>
+              <w:t xml:space="preserve">17.04.2022</w:t>
             </w:r>
           </w:p>
         </w:tc>

</xml_diff>

<commit_message>
inregistrare, login, mail, client baza de date
</commit_message>
<xml_diff>
--- a/Planificare & cerințe proiect (seria 15, 2021-2022) .docx
+++ b/Planificare & cerințe proiect (seria 15, 2021-2022) .docx
@@ -4196,17 +4196,38 @@
               <w:widowControl w:val="0"/>
               <w:spacing w:line="240" w:lineRule="auto"/>
               <w:rPr>
-                <w:sz w:val="18"/>
-                <w:szCs w:val="18"/>
-              </w:rPr>
-            </w:pPr>
-            <w:r>
-              <w:rPr>
+                <w:strike w:val="1"/>
+                <w:sz w:val="18"/>
+                <w:szCs w:val="18"/>
+              </w:rPr>
+            </w:pPr>
+            <w:r>
+              <w:rPr>
+                <w:strike w:val="1"/>
                 <w:sz w:val="18"/>
                 <w:szCs w:val="18"/>
                 <w:rtl w:val="0"/>
               </w:rPr>
               <w:t xml:space="preserve">17.04.2022</w:t>
+            </w:r>
+          </w:p>
+          <w:p>
+            <w:pPr>
+              <w:pageBreakBefore w:val="0"/>
+              <w:widowControl w:val="0"/>
+              <w:spacing w:line="240" w:lineRule="auto"/>
+              <w:rPr>
+                <w:sz w:val="18"/>
+                <w:szCs w:val="18"/>
+              </w:rPr>
+            </w:pPr>
+            <w:r>
+              <w:rPr>
+                <w:sz w:val="18"/>
+                <w:szCs w:val="18"/>
+                <w:rtl w:val="0"/>
+              </w:rPr>
+              <w:t xml:space="preserve">21.04.2022</w:t>
             </w:r>
           </w:p>
         </w:tc>
@@ -4281,8 +4302,840 @@
             </w:pPr>
             <w:r>
               <w:rPr>
-                <w:rtl w:val="0"/>
-              </w:rPr>
+                <w:b w:val="1"/>
+                <w:sz w:val="18"/>
+                <w:szCs w:val="18"/>
+                <w:rtl w:val="0"/>
+              </w:rPr>
+              <w:t xml:space="preserve">Etapa 7 -  1.8p</w:t>
+            </w:r>
+          </w:p>
+          <w:p>
+            <w:pPr>
+              <w:pageBreakBefore w:val="0"/>
+              <w:widowControl w:val="0"/>
+              <w:spacing w:line="240" w:lineRule="auto"/>
+              <w:ind w:left="0" w:firstLine="0"/>
+              <w:rPr>
+                <w:b w:val="1"/>
+                <w:sz w:val="18"/>
+                <w:szCs w:val="18"/>
+              </w:rPr>
+            </w:pPr>
+            <w:r>
+              <w:rPr>
+                <w:b w:val="1"/>
+                <w:sz w:val="18"/>
+                <w:szCs w:val="18"/>
+                <w:rtl w:val="0"/>
+              </w:rPr>
+              <w:t xml:space="preserve">(0.1p)</w:t>
+            </w:r>
+            <w:r>
+              <w:rPr>
+                <w:sz w:val="18"/>
+                <w:szCs w:val="18"/>
+                <w:rtl w:val="0"/>
+              </w:rPr>
+              <w:t xml:space="preserve"> </w:t>
+            </w:r>
+            <w:r>
+              <w:rPr>
+                <w:b w:val="1"/>
+                <w:sz w:val="18"/>
+                <w:szCs w:val="18"/>
+                <w:rtl w:val="0"/>
+              </w:rPr>
+              <w:t xml:space="preserve">light/dark theme</w:t>
+            </w:r>
+            <w:r>
+              <w:rPr>
+                <w:sz w:val="18"/>
+                <w:szCs w:val="18"/>
+                <w:rtl w:val="0"/>
+              </w:rPr>
+              <w:t xml:space="preserve"> cu variabile CSS (optional in SASS). Pentru moment va exista un buton în pagină care va face schimbarea temei din light in dark si invers. Butonul va fi reprezentat printr-o imagine cu soare (pt light) vs lună (pt dark) - poate fi un icon din fontawesome. Tema aleasă se va memora in localStorage si se va pastra tema la urmatoarea intrare pe pagina si pe restul paginilor site-ului.</w:t>
+            </w:r>
+            <w:r>
+              <w:rPr>
+                <w:rtl w:val="0"/>
+              </w:rPr>
+            </w:r>
+          </w:p>
+          <w:p>
+            <w:pPr>
+              <w:pageBreakBefore w:val="0"/>
+              <w:widowControl w:val="0"/>
+              <w:spacing w:line="240" w:lineRule="auto"/>
+              <w:ind w:left="0" w:firstLine="0"/>
+              <w:rPr>
+                <w:sz w:val="18"/>
+                <w:szCs w:val="18"/>
+              </w:rPr>
+            </w:pPr>
+            <w:r>
+              <w:rPr>
+                <w:b w:val="1"/>
+                <w:sz w:val="18"/>
+                <w:szCs w:val="18"/>
+                <w:rtl w:val="0"/>
+              </w:rPr>
+              <w:t xml:space="preserve">(0.05)</w:t>
+            </w:r>
+            <w:r>
+              <w:rPr>
+                <w:sz w:val="18"/>
+                <w:szCs w:val="18"/>
+                <w:rtl w:val="0"/>
+              </w:rPr>
+              <w:t xml:space="preserve"> Să se adauge (ca în exemplul de la curs) un mod de a verifica faptul că e rulat codul pe Heroku sau local. În funcție de asta se setează 3 variabile globale: protocolul folosit de site (http sau https), numele de domeniu (localhost sau cel dat de Heroku), clientul care se conectează la baza de date (cu crednțialele locale sau cele pentru Heroku).</w:t>
+            </w:r>
+          </w:p>
+          <w:p>
+            <w:pPr>
+              <w:pageBreakBefore w:val="0"/>
+              <w:widowControl w:val="0"/>
+              <w:spacing w:line="240" w:lineRule="auto"/>
+              <w:ind w:left="0" w:firstLine="0"/>
+              <w:rPr>
+                <w:sz w:val="18"/>
+                <w:szCs w:val="18"/>
+              </w:rPr>
+            </w:pPr>
+            <w:r>
+              <w:rPr>
+                <w:b w:val="1"/>
+                <w:sz w:val="18"/>
+                <w:szCs w:val="18"/>
+                <w:rtl w:val="0"/>
+              </w:rPr>
+              <w:t xml:space="preserve">(0.3p) Task bootstrap</w:t>
+            </w:r>
+            <w:r>
+              <w:rPr>
+                <w:sz w:val="18"/>
+                <w:szCs w:val="18"/>
+                <w:rtl w:val="0"/>
+              </w:rPr>
+              <w:t xml:space="preserve"> (</w:t>
+            </w:r>
+            <w:hyperlink r:id="rId26">
+              <w:r>
+                <w:rPr>
+                  <w:color w:val="1155cc"/>
+                  <w:sz w:val="18"/>
+                  <w:szCs w:val="18"/>
+                  <w:u w:val="single"/>
+                  <w:rtl w:val="0"/>
+                </w:rPr>
+                <w:t xml:space="preserve">cerință individuală</w:t>
+              </w:r>
+            </w:hyperlink>
+            <w:r>
+              <w:rPr>
+                <w:sz w:val="18"/>
+                <w:szCs w:val="18"/>
+                <w:rtl w:val="0"/>
+              </w:rPr>
+              <w:t xml:space="preserve">) - daca ati folosit bootstrap in alta parte in proiect si vreti sa faceti cerinta legata de acel caz, putem discuta sa o modificam sa completati la ce aveti deja facut cu eventualele obiective suplimentare (daca nu sunt deja atinse).</w:t>
+            </w:r>
+          </w:p>
+          <w:p>
+            <w:pPr>
+              <w:pageBreakBefore w:val="0"/>
+              <w:widowControl w:val="0"/>
+              <w:spacing w:line="240" w:lineRule="auto"/>
+              <w:ind w:left="0" w:firstLine="0"/>
+              <w:rPr>
+                <w:sz w:val="18"/>
+                <w:szCs w:val="18"/>
+              </w:rPr>
+            </w:pPr>
+            <w:r>
+              <w:rPr>
+                <w:b w:val="1"/>
+                <w:sz w:val="18"/>
+                <w:szCs w:val="18"/>
+                <w:rtl w:val="0"/>
+              </w:rPr>
+              <w:t xml:space="preserve">(1.35) Task utilizatori</w:t>
+            </w:r>
+            <w:r>
+              <w:rPr>
+                <w:sz w:val="18"/>
+                <w:szCs w:val="18"/>
+                <w:rtl w:val="0"/>
+              </w:rPr>
+              <w:t xml:space="preserve"> (</w:t>
+            </w:r>
+            <w:hyperlink r:id="rId27">
+              <w:r>
+                <w:rPr>
+                  <w:color w:val="1155cc"/>
+                  <w:sz w:val="18"/>
+                  <w:szCs w:val="18"/>
+                  <w:u w:val="single"/>
+                  <w:rtl w:val="0"/>
+                </w:rPr>
+                <w:t xml:space="preserve">cerință individuală</w:t>
+              </w:r>
+            </w:hyperlink>
+            <w:r>
+              <w:rPr>
+                <w:sz w:val="18"/>
+                <w:szCs w:val="18"/>
+                <w:rtl w:val="0"/>
+              </w:rPr>
+              <w:t xml:space="preserve">) Punctajul pentru fiecare subpunct este: 1.(0.05) + 2(0.05) + 3(0.1) + 4(0.1) + 5(0.1) + 6(0.05) +7(0.1) +8(0.15)+ 9(0.1)+10(0.05)+11(0.2)+12(0.05)+13(0.1)+14(0.15) </w:t>
+            </w:r>
+          </w:p>
+          <w:p>
+            <w:pPr>
+              <w:pageBreakBefore w:val="0"/>
+              <w:widowControl w:val="0"/>
+              <w:spacing w:line="240" w:lineRule="auto"/>
+              <w:ind w:left="0" w:firstLine="0"/>
+              <w:rPr>
+                <w:sz w:val="18"/>
+                <w:szCs w:val="18"/>
+              </w:rPr>
+            </w:pPr>
+            <w:r>
+              <w:rPr>
+                <w:rtl w:val="0"/>
+              </w:rPr>
+            </w:r>
+          </w:p>
+          <w:p>
+            <w:pPr>
+              <w:pageBreakBefore w:val="0"/>
+              <w:widowControl w:val="0"/>
+              <w:spacing w:line="240" w:lineRule="auto"/>
+              <w:ind w:left="0" w:firstLine="0"/>
+              <w:rPr>
+                <w:sz w:val="18"/>
+                <w:szCs w:val="18"/>
+              </w:rPr>
+            </w:pPr>
+            <w:r>
+              <w:rPr>
+                <w:rtl w:val="0"/>
+              </w:rPr>
+            </w:r>
+          </w:p>
+          <w:p>
+            <w:pPr>
+              <w:widowControl w:val="0"/>
+              <w:spacing w:line="240" w:lineRule="auto"/>
+              <w:rPr>
+                <w:b w:val="1"/>
+                <w:sz w:val="18"/>
+                <w:szCs w:val="18"/>
+              </w:rPr>
+            </w:pPr>
+            <w:r>
+              <w:rPr>
+                <w:b w:val="1"/>
+                <w:sz w:val="18"/>
+                <w:szCs w:val="18"/>
+                <w:u w:val="single"/>
+                <w:rtl w:val="0"/>
+              </w:rPr>
+              <w:t xml:space="preserve">Bonusuri</w:t>
+            </w:r>
+            <w:r>
+              <w:rPr>
+                <w:b w:val="1"/>
+                <w:sz w:val="18"/>
+                <w:szCs w:val="18"/>
+                <w:rtl w:val="0"/>
+              </w:rPr>
+              <w:t xml:space="preserve">: (</w:t>
+            </w:r>
+            <w:r>
+              <w:rPr>
+                <w:b w:val="1"/>
+                <w:color w:val="ff0000"/>
+                <w:sz w:val="18"/>
+                <w:szCs w:val="18"/>
+                <w:rtl w:val="0"/>
+              </w:rPr>
+              <w:t xml:space="preserve">punctajele acestora sunt pe lângă punctele enunțate - deci puteți face cerințe la alegere; bonusurile pot fi prezentate fără penalizare și după deadline</w:t>
+            </w:r>
+            <w:r>
+              <w:rPr>
+                <w:b w:val="1"/>
+                <w:sz w:val="18"/>
+                <w:szCs w:val="18"/>
+                <w:rtl w:val="0"/>
+              </w:rPr>
+              <w:t xml:space="preserve"> -- dacă nu vă place ceva din cerințele recomandate, puteți înlocui cu o cerință bonus-- sau puteti propune voi o functionalitate, dar intai o discutam si apoi o implementati, si-i decidem si punctajul cand o discutam). Dacă luați mai multe puncte pe proiect, puteți acoperi punctajul lipsa din alte parti ale notei finale (activitate sau examen).</w:t>
+            </w:r>
+          </w:p>
+          <w:p>
+            <w:pPr>
+              <w:widowControl w:val="0"/>
+              <w:spacing w:line="240" w:lineRule="auto"/>
+              <w:rPr>
+                <w:sz w:val="18"/>
+                <w:szCs w:val="18"/>
+              </w:rPr>
+            </w:pPr>
+            <w:r>
+              <w:rPr>
+                <w:sz w:val="18"/>
+                <w:szCs w:val="18"/>
+                <w:rtl w:val="0"/>
+              </w:rPr>
+              <w:t xml:space="preserve">1. (0.15) </w:t>
+            </w:r>
+            <w:r>
+              <w:rPr>
+                <w:b w:val="1"/>
+                <w:sz w:val="18"/>
+                <w:szCs w:val="18"/>
+                <w:rtl w:val="0"/>
+              </w:rPr>
+              <w:t xml:space="preserve">Criptarea parolelor sa se faca pentru fiecare utilizator cu un alt </w:t>
+            </w:r>
+            <w:r>
+              <w:rPr>
+                <w:b w:val="1"/>
+                <w:i w:val="1"/>
+                <w:sz w:val="18"/>
+                <w:szCs w:val="18"/>
+                <w:rtl w:val="0"/>
+              </w:rPr>
+              <w:t xml:space="preserve">salt</w:t>
+            </w:r>
+            <w:r>
+              <w:rPr>
+                <w:b w:val="1"/>
+                <w:sz w:val="18"/>
+                <w:szCs w:val="18"/>
+                <w:rtl w:val="0"/>
+              </w:rPr>
+              <w:t xml:space="preserve"> </w:t>
+            </w:r>
+            <w:r>
+              <w:rPr>
+                <w:b w:val="1"/>
+                <w:i w:val="1"/>
+                <w:sz w:val="18"/>
+                <w:szCs w:val="18"/>
+                <w:rtl w:val="0"/>
+              </w:rPr>
+              <w:t xml:space="preserve">string </w:t>
+            </w:r>
+            <w:r>
+              <w:rPr>
+                <w:sz w:val="18"/>
+                <w:szCs w:val="18"/>
+                <w:rtl w:val="0"/>
+              </w:rPr>
+              <w:t xml:space="preserve">(parola de criptare). Salt-ul se va genera aleator si se va memora in tabel pentru fiecare utilizator. La login se preia salt-ul din baza de date si se cripteaza cu ajutorul lui parola primita din input. Se compara parola criptata astfel cu cea din tabel.</w:t>
+            </w:r>
+          </w:p>
+          <w:p>
+            <w:pPr>
+              <w:widowControl w:val="0"/>
+              <w:spacing w:line="240" w:lineRule="auto"/>
+              <w:rPr>
+                <w:sz w:val="18"/>
+                <w:szCs w:val="18"/>
+              </w:rPr>
+            </w:pPr>
+            <w:r>
+              <w:rPr>
+                <w:sz w:val="18"/>
+                <w:szCs w:val="18"/>
+                <w:rtl w:val="0"/>
+              </w:rPr>
+              <w:t xml:space="preserve">2. (0.15)</w:t>
+            </w:r>
+            <w:r>
+              <w:rPr>
+                <w:b w:val="1"/>
+                <w:sz w:val="18"/>
+                <w:szCs w:val="18"/>
+                <w:rtl w:val="0"/>
+              </w:rPr>
+              <w:t xml:space="preserve"> Utilizatorul să poată alege dintre 3 sau mai multe teme</w:t>
+            </w:r>
+            <w:r>
+              <w:rPr>
+                <w:sz w:val="18"/>
+                <w:szCs w:val="18"/>
+                <w:rtl w:val="0"/>
+              </w:rPr>
+              <w:t xml:space="preserve"> (nu doar light/dark). Ca și în cazul light/dark tema aleasă se memorează în localStorage. Modul de alegere a temei se poate realiza printr-un select simplu sau radio buttons.</w:t>
+            </w:r>
+          </w:p>
+          <w:p>
+            <w:pPr>
+              <w:widowControl w:val="0"/>
+              <w:spacing w:line="240" w:lineRule="auto"/>
+              <w:rPr>
+                <w:sz w:val="18"/>
+                <w:szCs w:val="18"/>
+              </w:rPr>
+            </w:pPr>
+            <w:r>
+              <w:rPr>
+                <w:sz w:val="18"/>
+                <w:szCs w:val="18"/>
+                <w:rtl w:val="0"/>
+              </w:rPr>
+              <w:t xml:space="preserve">3. (0.2) Dacă utilizatorul alege tema (light/dark sau o alta) în timp ce este logat,</w:t>
+            </w:r>
+            <w:r>
+              <w:rPr>
+                <w:b w:val="1"/>
+                <w:sz w:val="18"/>
+                <w:szCs w:val="18"/>
+                <w:rtl w:val="0"/>
+              </w:rPr>
+              <w:t xml:space="preserve"> tema se va memora pe server </w:t>
+            </w:r>
+            <w:r>
+              <w:rPr>
+                <w:sz w:val="18"/>
+                <w:szCs w:val="18"/>
+                <w:rtl w:val="0"/>
+              </w:rPr>
+              <w:t xml:space="preserve">pentru el (de exemplu în tabel) și de fiecare dată când se loghează se încarcă tema preferată (se schimbă automat la login, fără ca utilizatorul să dea click pe butonul de schimbare a temei.</w:t>
+            </w:r>
+          </w:p>
+          <w:p>
+            <w:pPr>
+              <w:widowControl w:val="0"/>
+              <w:spacing w:line="240" w:lineRule="auto"/>
+              <w:rPr>
+                <w:sz w:val="18"/>
+                <w:szCs w:val="18"/>
+              </w:rPr>
+            </w:pPr>
+            <w:r>
+              <w:rPr>
+                <w:sz w:val="18"/>
+                <w:szCs w:val="18"/>
+                <w:rtl w:val="0"/>
+              </w:rPr>
+              <w:t xml:space="preserve">4. (0.15) Conturile cu e-mail necomfirmat să primească o notificare pe mail după un timp t1 în care sunt anunțați că li se va șterge contul automat peste t2 timp dacă nu confirmă mailul. După ce trece t1+t2 timp de la creare, conturile se șterg prin program.</w:t>
+            </w:r>
+          </w:p>
+          <w:p>
+            <w:pPr>
+              <w:widowControl w:val="0"/>
+              <w:spacing w:line="240" w:lineRule="auto"/>
+              <w:rPr>
+                <w:sz w:val="18"/>
+                <w:szCs w:val="18"/>
+              </w:rPr>
+            </w:pPr>
+            <w:r>
+              <w:rPr>
+                <w:sz w:val="18"/>
+                <w:szCs w:val="18"/>
+                <w:rtl w:val="0"/>
+              </w:rPr>
+              <w:t xml:space="preserve">5. (0.2) Implementați o </w:t>
+            </w:r>
+            <w:r>
+              <w:rPr>
+                <w:b w:val="1"/>
+                <w:sz w:val="18"/>
+                <w:szCs w:val="18"/>
+                <w:rtl w:val="0"/>
+              </w:rPr>
+              <w:t xml:space="preserve">metodă de recuperare/resetare a parolei</w:t>
+            </w:r>
+            <w:r>
+              <w:rPr>
+                <w:sz w:val="18"/>
+                <w:szCs w:val="18"/>
+                <w:rtl w:val="0"/>
+              </w:rPr>
+              <w:t xml:space="preserve"> la cererea utilizatorului (care a uitat parola și nu se mai poate loga).</w:t>
+            </w:r>
+          </w:p>
+          <w:p>
+            <w:pPr>
+              <w:widowControl w:val="0"/>
+              <w:spacing w:line="240" w:lineRule="auto"/>
+              <w:rPr>
+                <w:sz w:val="18"/>
+                <w:szCs w:val="18"/>
+              </w:rPr>
+            </w:pPr>
+            <w:r>
+              <w:rPr>
+                <w:sz w:val="18"/>
+                <w:szCs w:val="18"/>
+                <w:rtl w:val="0"/>
+              </w:rPr>
+              <w:t xml:space="preserve">6. (0.25) Implementati o </w:t>
+            </w:r>
+            <w:r>
+              <w:rPr>
+                <w:b w:val="1"/>
+                <w:sz w:val="18"/>
+                <w:szCs w:val="18"/>
+                <w:rtl w:val="0"/>
+              </w:rPr>
+              <w:t xml:space="preserve">metodă automată de ștergere a contului</w:t>
+            </w:r>
+            <w:r>
+              <w:rPr>
+                <w:sz w:val="18"/>
+                <w:szCs w:val="18"/>
+                <w:rtl w:val="0"/>
+              </w:rPr>
+              <w:t xml:space="preserve">, la cererea utilizatorului. Utilizatorul trebuie sa confirme apoi dand un click pe un link primit pe mail.</w:t>
+            </w:r>
+          </w:p>
+          <w:p>
+            <w:pPr>
+              <w:widowControl w:val="0"/>
+              <w:spacing w:line="240" w:lineRule="auto"/>
+              <w:rPr>
+                <w:sz w:val="18"/>
+                <w:szCs w:val="18"/>
+              </w:rPr>
+            </w:pPr>
+            <w:r>
+              <w:rPr>
+                <w:sz w:val="18"/>
+                <w:szCs w:val="18"/>
+                <w:rtl w:val="0"/>
+              </w:rPr>
+              <w:t xml:space="preserve">7. (0.3) În cazul în care la înregistrare un utilizator introduce un username care mai există deja în tabel, acesta va primi sugestii de username-uri posibile. Alegeți voi cum să fie generate username-urile (de exemplu pot primi un număr la final). Username-urile sugerate trebuie să nu existe în tabel deja.</w:t>
+            </w:r>
+          </w:p>
+          <w:p>
+            <w:pPr>
+              <w:widowControl w:val="0"/>
+              <w:spacing w:line="240" w:lineRule="auto"/>
+              <w:rPr>
+                <w:sz w:val="18"/>
+                <w:szCs w:val="18"/>
+              </w:rPr>
+            </w:pPr>
+            <w:r>
+              <w:rPr>
+                <w:sz w:val="18"/>
+                <w:szCs w:val="18"/>
+                <w:rtl w:val="0"/>
+              </w:rPr>
+              <w:t xml:space="preserve">8. (0.2) </w:t>
+            </w:r>
+            <w:r>
+              <w:rPr>
+                <w:b w:val="1"/>
+                <w:sz w:val="18"/>
+                <w:szCs w:val="18"/>
+                <w:rtl w:val="0"/>
+              </w:rPr>
+              <w:t xml:space="preserve">Dacă cineva greșește parola de k ori</w:t>
+            </w:r>
+            <w:r>
+              <w:rPr>
+                <w:sz w:val="18"/>
+                <w:szCs w:val="18"/>
+                <w:rtl w:val="0"/>
+              </w:rPr>
+              <w:t xml:space="preserve"> într-un timp t (de exemplu, k=5 si t=10min) atunci</w:t>
+            </w:r>
+            <w:r>
+              <w:rPr>
+                <w:b w:val="1"/>
+                <w:sz w:val="18"/>
+                <w:szCs w:val="18"/>
+                <w:rtl w:val="0"/>
+              </w:rPr>
+              <w:t xml:space="preserve"> login-ul să fie blocat pentru un timp T</w:t>
+            </w:r>
+            <w:r>
+              <w:rPr>
+                <w:sz w:val="18"/>
+                <w:szCs w:val="18"/>
+                <w:rtl w:val="0"/>
+              </w:rPr>
+              <w:t xml:space="preserve">(de exemplu T=1ora) iar utilizatorul să primească un mail de avertizare.</w:t>
+            </w:r>
+          </w:p>
+          <w:p>
+            <w:pPr>
+              <w:widowControl w:val="0"/>
+              <w:spacing w:line="240" w:lineRule="auto"/>
+              <w:rPr>
+                <w:sz w:val="18"/>
+                <w:szCs w:val="18"/>
+              </w:rPr>
+            </w:pPr>
+            <w:r>
+              <w:rPr>
+                <w:sz w:val="18"/>
+                <w:szCs w:val="18"/>
+                <w:rtl w:val="0"/>
+              </w:rPr>
+              <w:t xml:space="preserve">9. (0.2) </w:t>
+            </w:r>
+            <w:r>
+              <w:rPr>
+                <w:b w:val="1"/>
+                <w:sz w:val="18"/>
+                <w:szCs w:val="18"/>
+                <w:rtl w:val="0"/>
+              </w:rPr>
+              <w:t xml:space="preserve">Se va implementa opțiunea de "site în mentenanță".</w:t>
+            </w:r>
+            <w:r>
+              <w:rPr>
+                <w:sz w:val="18"/>
+                <w:szCs w:val="18"/>
+                <w:rtl w:val="0"/>
+              </w:rPr>
+              <w:t xml:space="preserve"> Se va crea un fișier JSON cu opțiuni pentru server. Se va crea un middleware cu app.use() pentru orice cerere (care va apela next() pentru a transmite mai departe cererea după ce i-a aplicat opțiunile). Dacă în JSON-ul de opțiuni, opțiunea de site în mentenanță este true, atunci orice cerere primeste ca raspuns o pagina speciala care anunta acest lucru, altfel e forwardata cu next().</w:t>
+            </w:r>
+          </w:p>
+          <w:p>
+            <w:pPr>
+              <w:widowControl w:val="0"/>
+              <w:spacing w:line="240" w:lineRule="auto"/>
+              <w:rPr>
+                <w:b w:val="1"/>
+                <w:sz w:val="18"/>
+                <w:szCs w:val="18"/>
+              </w:rPr>
+            </w:pPr>
+            <w:r>
+              <w:rPr>
+                <w:sz w:val="18"/>
+                <w:szCs w:val="18"/>
+                <w:rtl w:val="0"/>
+              </w:rPr>
+              <w:t xml:space="preserve">10. (0.1) Afișați pe prima pagină pentru utilizator </w:t>
+            </w:r>
+            <w:r>
+              <w:rPr>
+                <w:b w:val="1"/>
+                <w:sz w:val="18"/>
+                <w:szCs w:val="18"/>
+                <w:rtl w:val="0"/>
+              </w:rPr>
+              <w:t xml:space="preserve">cât timp a trecut de la ultima lui logare pe site</w:t>
+            </w:r>
+          </w:p>
+          <w:p>
+            <w:pPr>
+              <w:widowControl w:val="0"/>
+              <w:spacing w:line="240" w:lineRule="auto"/>
+              <w:rPr>
+                <w:sz w:val="18"/>
+                <w:szCs w:val="18"/>
+              </w:rPr>
+            </w:pPr>
+            <w:r>
+              <w:rPr>
+                <w:sz w:val="18"/>
+                <w:szCs w:val="18"/>
+                <w:rtl w:val="0"/>
+              </w:rPr>
+              <w:t xml:space="preserve">11.(0.2)  Faceți ca sesiunea utilizatorului să expire după M minute( de exemplu M=1 ca să nu dureze mult la prezentare). Implementați opțiunea de a </w:t>
+            </w:r>
+            <w:r>
+              <w:rPr>
+                <w:b w:val="1"/>
+                <w:sz w:val="18"/>
+                <w:szCs w:val="18"/>
+                <w:rtl w:val="0"/>
+              </w:rPr>
+              <w:t xml:space="preserve">rămâne logat pe site automat </w:t>
+            </w:r>
+            <w:r>
+              <w:rPr>
+                <w:sz w:val="18"/>
+                <w:szCs w:val="18"/>
+                <w:rtl w:val="0"/>
+              </w:rPr>
+              <w:t xml:space="preserve">(de exemplu în funcție de ip) - adică utilizatorul nu mai este delogat automat dacă a bifat în profil această opțiune.</w:t>
+            </w:r>
+          </w:p>
+          <w:p>
+            <w:pPr>
+              <w:widowControl w:val="0"/>
+              <w:spacing w:line="240" w:lineRule="auto"/>
+              <w:rPr>
+                <w:sz w:val="18"/>
+                <w:szCs w:val="18"/>
+              </w:rPr>
+            </w:pPr>
+            <w:r>
+              <w:rPr>
+                <w:sz w:val="18"/>
+                <w:szCs w:val="18"/>
+                <w:rtl w:val="0"/>
+              </w:rPr>
+              <w:t xml:space="preserve">12.(0.2) </w:t>
+            </w:r>
+            <w:r>
+              <w:rPr>
+                <w:b w:val="1"/>
+                <w:sz w:val="18"/>
+                <w:szCs w:val="18"/>
+                <w:rtl w:val="0"/>
+              </w:rPr>
+              <w:t xml:space="preserve">Marcarea în meniu a paginii curente</w:t>
+            </w:r>
+            <w:r>
+              <w:rPr>
+                <w:sz w:val="18"/>
+                <w:szCs w:val="18"/>
+                <w:rtl w:val="0"/>
+              </w:rPr>
+              <w:t xml:space="preserve"> (de exemplu cu o altă culoare dacă utilizatorul se afla chiar la pagina indicată de opțiunea din meniu). Indicație: preluați din locația paginii adresa și marcați prin JavaScript butonul cu linkul corespunzător.</w:t>
+            </w:r>
+          </w:p>
+          <w:p>
+            <w:pPr>
+              <w:widowControl w:val="0"/>
+              <w:spacing w:line="240" w:lineRule="auto"/>
+              <w:rPr>
+                <w:sz w:val="18"/>
+                <w:szCs w:val="18"/>
+              </w:rPr>
+            </w:pPr>
+            <w:r>
+              <w:rPr>
+                <w:sz w:val="18"/>
+                <w:szCs w:val="18"/>
+                <w:rtl w:val="0"/>
+              </w:rPr>
+              <w:t xml:space="preserve">13.(0.1) Când utilizatorul face click pe un link care duce spre o secțiune din aceeași pagină (cu href="#id") </w:t>
+            </w:r>
+            <w:r>
+              <w:rPr>
+                <w:b w:val="1"/>
+                <w:sz w:val="18"/>
+                <w:szCs w:val="18"/>
+                <w:rtl w:val="0"/>
+              </w:rPr>
+              <w:t xml:space="preserve">scrollul </w:t>
+            </w:r>
+            <w:r>
+              <w:rPr>
+                <w:sz w:val="18"/>
+                <w:szCs w:val="18"/>
+                <w:rtl w:val="0"/>
+              </w:rPr>
+              <w:t xml:space="preserve">către acea secțiune</w:t>
+            </w:r>
+            <w:r>
+              <w:rPr>
+                <w:b w:val="1"/>
+                <w:sz w:val="18"/>
+                <w:szCs w:val="18"/>
+                <w:rtl w:val="0"/>
+              </w:rPr>
+              <w:t xml:space="preserve"> să se facă animat, treptat</w:t>
+            </w:r>
+            <w:r>
+              <w:rPr>
+                <w:sz w:val="18"/>
+                <w:szCs w:val="18"/>
+                <w:rtl w:val="0"/>
+              </w:rPr>
+              <w:t xml:space="preserve">, nu brusc, cum e default.</w:t>
+            </w:r>
+          </w:p>
+          <w:p>
+            <w:pPr>
+              <w:widowControl w:val="0"/>
+              <w:spacing w:line="240" w:lineRule="auto"/>
+              <w:rPr>
+                <w:sz w:val="18"/>
+                <w:szCs w:val="18"/>
+              </w:rPr>
+            </w:pPr>
+            <w:r>
+              <w:rPr>
+                <w:sz w:val="18"/>
+                <w:szCs w:val="18"/>
+                <w:rtl w:val="0"/>
+              </w:rPr>
+              <w:t xml:space="preserve">14.(0.15) </w:t>
+            </w:r>
+            <w:r>
+              <w:rPr>
+                <w:b w:val="1"/>
+                <w:sz w:val="18"/>
+                <w:szCs w:val="18"/>
+                <w:rtl w:val="0"/>
+              </w:rPr>
+              <w:t xml:space="preserve">Dacă utilizatorul nu a mai intrat de multă vreme</w:t>
+            </w:r>
+            <w:r>
+              <w:rPr>
+                <w:sz w:val="18"/>
+                <w:szCs w:val="18"/>
+                <w:rtl w:val="0"/>
+              </w:rPr>
+              <w:t xml:space="preserve"> (alegeți voi intervalul de timp) pe site sau nu a mai cumpărat de multă vreme ceva, </w:t>
+            </w:r>
+            <w:r>
+              <w:rPr>
+                <w:b w:val="1"/>
+                <w:sz w:val="18"/>
+                <w:szCs w:val="18"/>
+                <w:rtl w:val="0"/>
+              </w:rPr>
+              <w:t xml:space="preserve">să primească un mail promoțional </w:t>
+            </w:r>
+            <w:r>
+              <w:rPr>
+                <w:sz w:val="18"/>
+                <w:szCs w:val="18"/>
+                <w:rtl w:val="0"/>
+              </w:rPr>
+              <w:t xml:space="preserve">care să-i amintească de site. Mailul trebuie să cuprindă minim o imagine.</w:t>
+            </w:r>
+          </w:p>
+          <w:p>
+            <w:pPr>
+              <w:pageBreakBefore w:val="0"/>
+              <w:widowControl w:val="0"/>
+              <w:spacing w:line="240" w:lineRule="auto"/>
+              <w:ind w:left="0" w:firstLine="0"/>
+              <w:rPr>
+                <w:sz w:val="18"/>
+                <w:szCs w:val="18"/>
+              </w:rPr>
+            </w:pPr>
+            <w:r>
+              <w:rPr>
+                <w:sz w:val="18"/>
+                <w:szCs w:val="18"/>
+                <w:rtl w:val="0"/>
+              </w:rPr>
+              <w:t xml:space="preserve">15. (0.15-0.55 in functie de cat de complex e facut) </w:t>
+            </w:r>
+            <w:r>
+              <w:rPr>
+                <w:b w:val="1"/>
+                <w:sz w:val="18"/>
+                <w:szCs w:val="18"/>
+                <w:rtl w:val="0"/>
+              </w:rPr>
+              <w:t xml:space="preserve">Sa existe mai mult de 2 roluri posibile pentru utilizatori</w:t>
+            </w:r>
+            <w:r>
+              <w:rPr>
+                <w:sz w:val="18"/>
+                <w:szCs w:val="18"/>
+                <w:rtl w:val="0"/>
+              </w:rPr>
+              <w:t xml:space="preserve"> (de exemplu, admin, comun si moderator). Se da bonus suplimentar daca fiecarui utilizator i se aloca un set de drepturi si verificarile de acces se fac pe baza drepturilor si nu a rolului. Se vor defini niste actiuni speciale pe care doar anumite roluri le pot face pentru a arata diferenta intre roluri (de exemplu moderatorul poate sterge mesaje de pe pagina de contact, dar nu are acces la pagina cu utilizatorii).. Adminul are insa toate drepturile posibile.</w:t>
             </w:r>
           </w:p>
         </w:tc>
@@ -4304,14 +5157,29 @@
               <w:spacing w:line="240" w:lineRule="auto"/>
               <w:rPr>
                 <w:b w:val="1"/>
-                <w:sz w:val="18"/>
-                <w:szCs w:val="18"/>
-              </w:rPr>
-            </w:pPr>
-            <w:r>
-              <w:rPr>
-                <w:rtl w:val="0"/>
-              </w:rPr>
+                <w:color w:val="ff0000"/>
+                <w:sz w:val="18"/>
+                <w:szCs w:val="18"/>
+              </w:rPr>
+            </w:pPr>
+            <w:r>
+              <w:rPr>
+                <w:b w:val="1"/>
+                <w:sz w:val="18"/>
+                <w:szCs w:val="18"/>
+                <w:rtl w:val="0"/>
+              </w:rPr>
+              <w:t xml:space="preserve">05.05.2022 - </w:t>
+            </w:r>
+            <w:r>
+              <w:rPr>
+                <w:b w:val="1"/>
+                <w:color w:val="ff0000"/>
+                <w:sz w:val="18"/>
+                <w:szCs w:val="18"/>
+                <w:rtl w:val="0"/>
+              </w:rPr>
+              <w:t xml:space="preserve">de stabilit la curs</w:t>
             </w:r>
           </w:p>
         </w:tc>
@@ -4336,6 +5204,15 @@
                 <w:szCs w:val="18"/>
               </w:rPr>
             </w:pPr>
+            <w:r>
+              <w:rPr>
+                <w:b w:val="1"/>
+                <w:sz w:val="18"/>
+                <w:szCs w:val="18"/>
+                <w:rtl w:val="0"/>
+              </w:rPr>
+              <w:t xml:space="preserve">08.05.2022</w:t>
+            </w:r>
             <w:r>
               <w:rPr>
                 <w:rtl w:val="0"/>
@@ -4414,8 +5291,12 @@
             </w:pPr>
             <w:r>
               <w:rPr>
-                <w:rtl w:val="0"/>
-              </w:rPr>
+                <w:b w:val="1"/>
+                <w:sz w:val="18"/>
+                <w:szCs w:val="18"/>
+                <w:rtl w:val="0"/>
+              </w:rPr>
+              <w:t xml:space="preserve">Etapa 8 - cosul virtual, trimitere factura, banner &amp; cookieuri, calendarul de evenimente. Info despre server si utilizatori.</w:t>
             </w:r>
           </w:p>
         </w:tc>
@@ -4547,8 +5428,149 @@
             </w:pPr>
             <w:r>
               <w:rPr>
-                <w:rtl w:val="0"/>
-              </w:rPr>
+                <w:b w:val="1"/>
+                <w:sz w:val="18"/>
+                <w:szCs w:val="18"/>
+                <w:rtl w:val="0"/>
+              </w:rPr>
+              <w:t xml:space="preserve">Etapa 9 - securizare site, diverse tipuri de atacuri si cum protejam site-ul de ele. chat</w:t>
+            </w:r>
+          </w:p>
+        </w:tc>
+        <w:tc>
+          <w:tcPr>
+            <w:shd w:fill="auto" w:val="clear"/>
+            <w:tcMar>
+              <w:top w:w="100.0" w:type="dxa"/>
+              <w:left w:w="100.0" w:type="dxa"/>
+              <w:bottom w:w="100.0" w:type="dxa"/>
+              <w:right w:w="100.0" w:type="dxa"/>
+            </w:tcMar>
+            <w:vAlign w:val="top"/>
+          </w:tcPr>
+          <w:p>
+            <w:pPr>
+              <w:pageBreakBefore w:val="0"/>
+              <w:widowControl w:val="0"/>
+              <w:spacing w:line="240" w:lineRule="auto"/>
+              <w:rPr>
+                <w:b w:val="1"/>
+                <w:sz w:val="18"/>
+                <w:szCs w:val="18"/>
+              </w:rPr>
+            </w:pPr>
+            <w:r>
+              <w:rPr>
+                <w:rtl w:val="0"/>
+              </w:rPr>
+            </w:r>
+          </w:p>
+        </w:tc>
+        <w:tc>
+          <w:tcPr>
+            <w:shd w:fill="auto" w:val="clear"/>
+            <w:tcMar>
+              <w:top w:w="100.0" w:type="dxa"/>
+              <w:left w:w="100.0" w:type="dxa"/>
+              <w:bottom w:w="100.0" w:type="dxa"/>
+              <w:right w:w="100.0" w:type="dxa"/>
+            </w:tcMar>
+            <w:vAlign w:val="top"/>
+          </w:tcPr>
+          <w:p>
+            <w:pPr>
+              <w:pageBreakBefore w:val="0"/>
+              <w:widowControl w:val="0"/>
+              <w:spacing w:line="240" w:lineRule="auto"/>
+              <w:rPr>
+                <w:sz w:val="18"/>
+                <w:szCs w:val="18"/>
+              </w:rPr>
+            </w:pPr>
+            <w:r>
+              <w:rPr>
+                <w:rtl w:val="0"/>
+              </w:rPr>
+            </w:r>
+          </w:p>
+        </w:tc>
+        <w:tc>
+          <w:tcPr>
+            <w:shd w:fill="auto" w:val="clear"/>
+            <w:tcMar>
+              <w:top w:w="100.0" w:type="dxa"/>
+              <w:left w:w="100.0" w:type="dxa"/>
+              <w:bottom w:w="100.0" w:type="dxa"/>
+              <w:right w:w="100.0" w:type="dxa"/>
+            </w:tcMar>
+            <w:vAlign w:val="top"/>
+          </w:tcPr>
+          <w:p>
+            <w:pPr>
+              <w:keepNext w:val="0"/>
+              <w:keepLines w:val="0"/>
+              <w:pageBreakBefore w:val="0"/>
+              <w:widowControl w:val="0"/>
+              <w:pBdr>
+                <w:top w:space="0" w:sz="0" w:val="nil"/>
+                <w:left w:space="0" w:sz="0" w:val="nil"/>
+                <w:bottom w:space="0" w:sz="0" w:val="nil"/>
+                <w:right w:space="0" w:sz="0" w:val="nil"/>
+                <w:between w:space="0" w:sz="0" w:val="nil"/>
+              </w:pBdr>
+              <w:shd w:fill="auto" w:val="clear"/>
+              <w:spacing w:after="0" w:before="0" w:line="240" w:lineRule="auto"/>
+              <w:ind w:left="0" w:right="0" w:firstLine="0"/>
+              <w:jc w:val="left"/>
+              <w:rPr>
+                <w:sz w:val="18"/>
+                <w:szCs w:val="18"/>
+              </w:rPr>
+            </w:pPr>
+            <w:r>
+              <w:rPr>
+                <w:rtl w:val="0"/>
+              </w:rPr>
+            </w:r>
+          </w:p>
+        </w:tc>
+      </w:tr>
+      <w:tr>
+        <w:trPr>
+          <w:cantSplit w:val="0"/>
+          <w:tblHeader w:val="0"/>
+        </w:trPr>
+        <w:tc>
+          <w:tcPr>
+            <w:shd w:fill="auto" w:val="clear"/>
+            <w:tcMar>
+              <w:top w:w="100.0" w:type="dxa"/>
+              <w:left w:w="100.0" w:type="dxa"/>
+              <w:bottom w:w="100.0" w:type="dxa"/>
+              <w:right w:w="100.0" w:type="dxa"/>
+            </w:tcMar>
+            <w:vAlign w:val="top"/>
+          </w:tcPr>
+          <w:p>
+            <w:pPr>
+              <w:pageBreakBefore w:val="0"/>
+              <w:widowControl w:val="0"/>
+              <w:spacing w:line="240" w:lineRule="auto"/>
+              <w:ind w:left="0" w:firstLine="0"/>
+              <w:rPr>
+                <w:b w:val="1"/>
+                <w:sz w:val="18"/>
+                <w:szCs w:val="18"/>
+              </w:rPr>
+            </w:pPr>
+            <w:r>
+              <w:rPr>
+                <w:b w:val="1"/>
+                <w:sz w:val="18"/>
+                <w:szCs w:val="18"/>
+                <w:rtl w:val="0"/>
+              </w:rPr>
+              <w:t xml:space="preserve">Etapa 10 (ultima) - React </w:t>
             </w:r>
           </w:p>
         </w:tc>
@@ -4682,7 +5704,7 @@
       </w:r>
     </w:p>
     <w:sectPr>
-      <w:headerReference r:id="rId26" w:type="default"/>
+      <w:headerReference r:id="rId28" w:type="default"/>
       <w:pgSz w:h="15840" w:w="12240" w:orient="portrait"/>
       <w:pgMar w:bottom="1440" w:top="1440" w:left="1440" w:right="1440" w:header="720" w:footer="720"/>
       <w:pgNumType w:start="1"/>

</xml_diff>

<commit_message>
calendar, locatie, NU merge eliminarea obiectelor din cos
</commit_message>
<xml_diff>
--- a/Planificare & cerințe proiect (seria 15, 2021-2022) .docx
+++ b/Planificare & cerințe proiect (seria 15, 2021-2022) .docx
@@ -4809,25 +4809,51 @@
                 <w:szCs w:val="18"/>
                 <w:rtl w:val="0"/>
               </w:rPr>
-              <w:t xml:space="preserve">7. (0.3) În cazul în care la înregistrare un utilizator introduce un username care mai există deja în tabel, acesta va primi sugestii de username-uri posibile. Alegeți voi cum să fie generate username-urile (de exemplu pot primi un număr la final). Username-urile sugerate trebuie să nu existe în tabel deja.</w:t>
-            </w:r>
-          </w:p>
-          <w:p>
-            <w:pPr>
-              <w:widowControl w:val="0"/>
-              <w:spacing w:line="240" w:lineRule="auto"/>
-              <w:rPr>
-                <w:sz w:val="18"/>
-                <w:szCs w:val="18"/>
-              </w:rPr>
-            </w:pPr>
-            <w:r>
-              <w:rPr>
-                <w:sz w:val="18"/>
-                <w:szCs w:val="18"/>
-                <w:rtl w:val="0"/>
-              </w:rPr>
-              <w:t xml:space="preserve">8. (0.2) </w:t>
+              <w:t xml:space="preserve">7. (0.3) În cazul în care la înregistrare un utilizator introduce un username care mai există deja în tabel, </w:t>
+            </w:r>
+            <w:r>
+              <w:rPr>
+                <w:b w:val="1"/>
+                <w:sz w:val="18"/>
+                <w:szCs w:val="18"/>
+                <w:rtl w:val="0"/>
+              </w:rPr>
+              <w:t xml:space="preserve">acesta va primi sugestii de username-uri posibile</w:t>
+            </w:r>
+            <w:r>
+              <w:rPr>
+                <w:sz w:val="18"/>
+                <w:szCs w:val="18"/>
+                <w:rtl w:val="0"/>
+              </w:rPr>
+              <w:t xml:space="preserve">. Alegeți voi cum să fie generate username-urile (de exemplu pot primi un număr la final). Username-urile sugerate trebuie să nu existe în tabel deja.</w:t>
+            </w:r>
+          </w:p>
+          <w:p>
+            <w:pPr>
+              <w:widowControl w:val="0"/>
+              <w:spacing w:line="240" w:lineRule="auto"/>
+              <w:rPr>
+                <w:sz w:val="18"/>
+                <w:szCs w:val="18"/>
+              </w:rPr>
+            </w:pPr>
+            <w:r>
+              <w:rPr>
+                <w:b w:val="1"/>
+                <w:sz w:val="18"/>
+                <w:szCs w:val="18"/>
+                <w:rtl w:val="0"/>
+              </w:rPr>
+              <w:t xml:space="preserve">8. (0.2)</w:t>
+            </w:r>
+            <w:r>
+              <w:rPr>
+                <w:sz w:val="18"/>
+                <w:szCs w:val="18"/>
+                <w:rtl w:val="0"/>
+              </w:rPr>
+              <w:t xml:space="preserve"> </w:t>
             </w:r>
             <w:r>
               <w:rPr>
@@ -5157,29 +5183,37 @@
               <w:spacing w:line="240" w:lineRule="auto"/>
               <w:rPr>
                 <w:b w:val="1"/>
-                <w:color w:val="ff0000"/>
-                <w:sz w:val="18"/>
-                <w:szCs w:val="18"/>
-              </w:rPr>
-            </w:pPr>
-            <w:r>
-              <w:rPr>
-                <w:b w:val="1"/>
-                <w:sz w:val="18"/>
-                <w:szCs w:val="18"/>
-                <w:rtl w:val="0"/>
-              </w:rPr>
-              <w:t xml:space="preserve">05.05.2022 - </w:t>
-            </w:r>
-            <w:r>
-              <w:rPr>
-                <w:b w:val="1"/>
-                <w:color w:val="ff0000"/>
-                <w:sz w:val="18"/>
-                <w:szCs w:val="18"/>
-                <w:rtl w:val="0"/>
-              </w:rPr>
-              <w:t xml:space="preserve">de stabilit la curs</w:t>
+                <w:sz w:val="18"/>
+                <w:szCs w:val="18"/>
+              </w:rPr>
+            </w:pPr>
+            <w:r>
+              <w:rPr>
+                <w:b w:val="1"/>
+                <w:strike w:val="1"/>
+                <w:sz w:val="18"/>
+                <w:szCs w:val="18"/>
+                <w:rtl w:val="0"/>
+              </w:rPr>
+              <w:t xml:space="preserve">05.05.2022</w:t>
+            </w:r>
+            <w:r>
+              <w:rPr>
+                <w:b w:val="1"/>
+                <w:sz w:val="18"/>
+                <w:szCs w:val="18"/>
+                <w:rtl w:val="0"/>
+              </w:rPr>
+              <w:t xml:space="preserve"> - </w:t>
+            </w:r>
+            <w:r>
+              <w:rPr>
+                <w:b w:val="1"/>
+                <w:sz w:val="18"/>
+                <w:szCs w:val="18"/>
+                <w:rtl w:val="0"/>
+              </w:rPr>
+              <w:t xml:space="preserve">12.05.2022</w:t>
             </w:r>
           </w:p>
         </w:tc>
@@ -5200,23 +5234,42 @@
               <w:widowControl w:val="0"/>
               <w:spacing w:line="240" w:lineRule="auto"/>
               <w:rPr>
-                <w:sz w:val="18"/>
-                <w:szCs w:val="18"/>
-              </w:rPr>
-            </w:pPr>
-            <w:r>
-              <w:rPr>
-                <w:b w:val="1"/>
+                <w:b w:val="1"/>
+                <w:strike w:val="1"/>
+                <w:sz w:val="18"/>
+                <w:szCs w:val="18"/>
+              </w:rPr>
+            </w:pPr>
+            <w:r>
+              <w:rPr>
+                <w:b w:val="1"/>
+                <w:strike w:val="1"/>
                 <w:sz w:val="18"/>
                 <w:szCs w:val="18"/>
                 <w:rtl w:val="0"/>
               </w:rPr>
               <w:t xml:space="preserve">08.05.2022</w:t>
             </w:r>
-            <w:r>
-              <w:rPr>
-                <w:rtl w:val="0"/>
-              </w:rPr>
+          </w:p>
+          <w:p>
+            <w:pPr>
+              <w:pageBreakBefore w:val="0"/>
+              <w:widowControl w:val="0"/>
+              <w:spacing w:line="240" w:lineRule="auto"/>
+              <w:rPr>
+                <w:b w:val="1"/>
+                <w:sz w:val="18"/>
+                <w:szCs w:val="18"/>
+              </w:rPr>
+            </w:pPr>
+            <w:r>
+              <w:rPr>
+                <w:b w:val="1"/>
+                <w:sz w:val="18"/>
+                <w:szCs w:val="18"/>
+                <w:rtl w:val="0"/>
+              </w:rPr>
+              <w:t xml:space="preserve">15.05.2022</w:t>
             </w:r>
           </w:p>
         </w:tc>
@@ -5296,7 +5349,176 @@
                 <w:szCs w:val="18"/>
                 <w:rtl w:val="0"/>
               </w:rPr>
-              <w:t xml:space="preserve">Etapa 8 - cosul virtual, trimitere factura, banner &amp; cookieuri, calendarul de evenimente. Info despre server si utilizatori.</w:t>
+              <w:t xml:space="preserve">Etapa 8 - 1.4p</w:t>
+            </w:r>
+          </w:p>
+          <w:p>
+            <w:pPr>
+              <w:pageBreakBefore w:val="0"/>
+              <w:widowControl w:val="0"/>
+              <w:spacing w:line="240" w:lineRule="auto"/>
+              <w:ind w:left="0" w:firstLine="0"/>
+              <w:rPr>
+                <w:b w:val="1"/>
+                <w:sz w:val="18"/>
+                <w:szCs w:val="18"/>
+              </w:rPr>
+            </w:pPr>
+            <w:r>
+              <w:rPr>
+                <w:b w:val="1"/>
+                <w:sz w:val="18"/>
+                <w:szCs w:val="18"/>
+                <w:rtl w:val="0"/>
+              </w:rPr>
+              <w:t xml:space="preserve">0.7 cosul virtual+trimitere factura </w:t>
+            </w:r>
+            <w:r>
+              <w:rPr>
+                <w:sz w:val="18"/>
+                <w:szCs w:val="18"/>
+                <w:rtl w:val="0"/>
+              </w:rPr>
+              <w:t xml:space="preserve">(</w:t>
+            </w:r>
+            <w:hyperlink r:id="rId28">
+              <w:r>
+                <w:rPr>
+                  <w:color w:val="1155cc"/>
+                  <w:sz w:val="18"/>
+                  <w:szCs w:val="18"/>
+                  <w:u w:val="single"/>
+                  <w:rtl w:val="0"/>
+                </w:rPr>
+                <w:t xml:space="preserve">cerință individuală</w:t>
+              </w:r>
+            </w:hyperlink>
+            <w:r>
+              <w:rPr>
+                <w:sz w:val="18"/>
+                <w:szCs w:val="18"/>
+                <w:rtl w:val="0"/>
+              </w:rPr>
+              <w:t xml:space="preserve">)</w:t>
+            </w:r>
+            <w:r>
+              <w:rPr>
+                <w:b w:val="1"/>
+                <w:sz w:val="18"/>
+                <w:szCs w:val="18"/>
+                <w:rtl w:val="0"/>
+              </w:rPr>
+              <w:t xml:space="preserve">, </w:t>
+            </w:r>
+          </w:p>
+          <w:p>
+            <w:pPr>
+              <w:pageBreakBefore w:val="0"/>
+              <w:widowControl w:val="0"/>
+              <w:spacing w:line="240" w:lineRule="auto"/>
+              <w:ind w:left="0" w:firstLine="0"/>
+              <w:rPr>
+                <w:b w:val="1"/>
+                <w:sz w:val="18"/>
+                <w:szCs w:val="18"/>
+              </w:rPr>
+            </w:pPr>
+            <w:r>
+              <w:rPr>
+                <w:b w:val="1"/>
+                <w:sz w:val="18"/>
+                <w:szCs w:val="18"/>
+                <w:rtl w:val="0"/>
+              </w:rPr>
+              <w:t xml:space="preserve">0.3 banner &amp; cookieuri</w:t>
+            </w:r>
+            <w:r>
+              <w:rPr>
+                <w:sz w:val="18"/>
+                <w:szCs w:val="18"/>
+                <w:rtl w:val="0"/>
+              </w:rPr>
+              <w:t xml:space="preserve">(</w:t>
+            </w:r>
+            <w:hyperlink r:id="rId29">
+              <w:r>
+                <w:rPr>
+                  <w:color w:val="1155cc"/>
+                  <w:sz w:val="18"/>
+                  <w:szCs w:val="18"/>
+                  <w:u w:val="single"/>
+                  <w:rtl w:val="0"/>
+                </w:rPr>
+                <w:t xml:space="preserve">cerință individuală</w:t>
+              </w:r>
+            </w:hyperlink>
+            <w:r>
+              <w:rPr>
+                <w:sz w:val="18"/>
+                <w:szCs w:val="18"/>
+                <w:rtl w:val="0"/>
+              </w:rPr>
+              <w:t xml:space="preserve">)</w:t>
+            </w:r>
+            <w:r>
+              <w:rPr>
+                <w:rtl w:val="0"/>
+              </w:rPr>
+            </w:r>
+          </w:p>
+          <w:p>
+            <w:pPr>
+              <w:pageBreakBefore w:val="0"/>
+              <w:widowControl w:val="0"/>
+              <w:spacing w:line="240" w:lineRule="auto"/>
+              <w:ind w:left="0" w:firstLine="0"/>
+              <w:rPr>
+                <w:b w:val="1"/>
+                <w:sz w:val="18"/>
+                <w:szCs w:val="18"/>
+              </w:rPr>
+            </w:pPr>
+            <w:r>
+              <w:rPr>
+                <w:b w:val="1"/>
+                <w:sz w:val="18"/>
+                <w:szCs w:val="18"/>
+                <w:rtl w:val="0"/>
+              </w:rPr>
+              <w:t xml:space="preserve">0.4 calendarul de evenimente. Info despre server si utilizatori.</w:t>
+            </w:r>
+            <w:r>
+              <w:rPr>
+                <w:sz w:val="18"/>
+                <w:szCs w:val="18"/>
+                <w:rtl w:val="0"/>
+              </w:rPr>
+              <w:t xml:space="preserve">(</w:t>
+            </w:r>
+            <w:hyperlink r:id="rId30">
+              <w:r>
+                <w:rPr>
+                  <w:color w:val="1155cc"/>
+                  <w:sz w:val="18"/>
+                  <w:szCs w:val="18"/>
+                  <w:u w:val="single"/>
+                  <w:rtl w:val="0"/>
+                </w:rPr>
+                <w:t xml:space="preserve">cerință individuală</w:t>
+              </w:r>
+            </w:hyperlink>
+            <w:r>
+              <w:rPr>
+                <w:sz w:val="18"/>
+                <w:szCs w:val="18"/>
+                <w:rtl w:val="0"/>
+              </w:rPr>
+              <w:t xml:space="preserve">)</w:t>
+            </w:r>
+            <w:r>
+              <w:rPr>
+                <w:rtl w:val="0"/>
+              </w:rPr>
             </w:r>
           </w:p>
         </w:tc>
@@ -5324,8 +5546,12 @@
             </w:pPr>
             <w:r>
               <w:rPr>
-                <w:rtl w:val="0"/>
-              </w:rPr>
+                <w:b w:val="1"/>
+                <w:sz w:val="18"/>
+                <w:szCs w:val="18"/>
+                <w:rtl w:val="0"/>
+              </w:rPr>
+              <w:t xml:space="preserve">19 iunie</w:t>
             </w:r>
           </w:p>
         </w:tc>
@@ -5433,7 +5659,139 @@
                 <w:szCs w:val="18"/>
                 <w:rtl w:val="0"/>
               </w:rPr>
-              <w:t xml:space="preserve">Etapa 9 - securizare site, diverse tipuri de atacuri si cum protejam site-ul de ele. chat</w:t>
+              <w:t xml:space="preserve">Etapa 9 - 1.5p</w:t>
+            </w:r>
+          </w:p>
+          <w:p>
+            <w:pPr>
+              <w:pageBreakBefore w:val="0"/>
+              <w:widowControl w:val="0"/>
+              <w:spacing w:line="240" w:lineRule="auto"/>
+              <w:ind w:left="0" w:firstLine="0"/>
+              <w:rPr>
+                <w:b w:val="1"/>
+                <w:sz w:val="18"/>
+                <w:szCs w:val="18"/>
+              </w:rPr>
+            </w:pPr>
+            <w:r>
+              <w:rPr>
+                <w:b w:val="1"/>
+                <w:sz w:val="18"/>
+                <w:szCs w:val="18"/>
+                <w:rtl w:val="0"/>
+              </w:rPr>
+              <w:t xml:space="preserve">0.3 securizare site, diverse tipuri de atacuri si cum protejam site-ul de ele </w:t>
+            </w:r>
+            <w:r>
+              <w:rPr>
+                <w:sz w:val="18"/>
+                <w:szCs w:val="18"/>
+                <w:rtl w:val="0"/>
+              </w:rPr>
+              <w:t xml:space="preserve">(</w:t>
+            </w:r>
+            <w:hyperlink r:id="rId31">
+              <w:r>
+                <w:rPr>
+                  <w:color w:val="1155cc"/>
+                  <w:sz w:val="18"/>
+                  <w:szCs w:val="18"/>
+                  <w:u w:val="single"/>
+                  <w:rtl w:val="0"/>
+                </w:rPr>
+                <w:t xml:space="preserve">cerință individuală</w:t>
+              </w:r>
+            </w:hyperlink>
+            <w:r>
+              <w:rPr>
+                <w:sz w:val="18"/>
+                <w:szCs w:val="18"/>
+                <w:rtl w:val="0"/>
+              </w:rPr>
+              <w:t xml:space="preserve">)</w:t>
+            </w:r>
+            <w:r>
+              <w:rPr>
+                <w:rtl w:val="0"/>
+              </w:rPr>
+            </w:r>
+          </w:p>
+          <w:p>
+            <w:pPr>
+              <w:pageBreakBefore w:val="0"/>
+              <w:widowControl w:val="0"/>
+              <w:spacing w:line="240" w:lineRule="auto"/>
+              <w:ind w:left="0" w:firstLine="0"/>
+              <w:rPr>
+                <w:b w:val="1"/>
+                <w:sz w:val="18"/>
+                <w:szCs w:val="18"/>
+              </w:rPr>
+            </w:pPr>
+            <w:r>
+              <w:rPr>
+                <w:b w:val="1"/>
+                <w:sz w:val="18"/>
+                <w:szCs w:val="18"/>
+                <w:rtl w:val="0"/>
+              </w:rPr>
+              <w:t xml:space="preserve">0.7 chat </w:t>
+            </w:r>
+            <w:r>
+              <w:rPr>
+                <w:sz w:val="18"/>
+                <w:szCs w:val="18"/>
+                <w:rtl w:val="0"/>
+              </w:rPr>
+              <w:t xml:space="preserve">(</w:t>
+            </w:r>
+            <w:hyperlink r:id="rId32">
+              <w:r>
+                <w:rPr>
+                  <w:color w:val="1155cc"/>
+                  <w:sz w:val="18"/>
+                  <w:szCs w:val="18"/>
+                  <w:u w:val="single"/>
+                  <w:rtl w:val="0"/>
+                </w:rPr>
+                <w:t xml:space="preserve">cerință individuală</w:t>
+              </w:r>
+            </w:hyperlink>
+            <w:r>
+              <w:rPr>
+                <w:sz w:val="18"/>
+                <w:szCs w:val="18"/>
+                <w:rtl w:val="0"/>
+              </w:rPr>
+              <w:t xml:space="preserve">)</w:t>
+            </w:r>
+            <w:r>
+              <w:rPr>
+                <w:rtl w:val="0"/>
+              </w:rPr>
+            </w:r>
+          </w:p>
+          <w:p>
+            <w:pPr>
+              <w:pageBreakBefore w:val="0"/>
+              <w:widowControl w:val="0"/>
+              <w:spacing w:line="240" w:lineRule="auto"/>
+              <w:ind w:left="0" w:firstLine="0"/>
+              <w:rPr>
+                <w:b w:val="1"/>
+                <w:sz w:val="18"/>
+                <w:szCs w:val="18"/>
+              </w:rPr>
+            </w:pPr>
+            <w:r>
+              <w:rPr>
+                <w:b w:val="1"/>
+                <w:sz w:val="18"/>
+                <w:szCs w:val="18"/>
+                <w:rtl w:val="0"/>
+              </w:rPr>
+              <w:t xml:space="preserve">0.5 introduceti o pagina de comentarii (precum cea din exemplu, de la pagina "contact"). Culoarea de text a comentariului va fi in functie de rolul utilizatorului (de exemplu admin scrie cu rosu, iar utilizatorii obisnuiti cu negru)</w:t>
             </w:r>
           </w:p>
         </w:tc>
@@ -5461,8 +5819,12 @@
             </w:pPr>
             <w:r>
               <w:rPr>
-                <w:rtl w:val="0"/>
-              </w:rPr>
+                <w:b w:val="1"/>
+                <w:sz w:val="18"/>
+                <w:szCs w:val="18"/>
+                <w:rtl w:val="0"/>
+              </w:rPr>
+              <w:t xml:space="preserve">19 iunie</w:t>
             </w:r>
           </w:p>
         </w:tc>
@@ -5559,18 +5921,29 @@
               <w:ind w:left="0" w:firstLine="0"/>
               <w:rPr>
                 <w:b w:val="1"/>
-                <w:sz w:val="18"/>
-                <w:szCs w:val="18"/>
-              </w:rPr>
-            </w:pPr>
-            <w:r>
-              <w:rPr>
-                <w:b w:val="1"/>
-                <w:sz w:val="18"/>
-                <w:szCs w:val="18"/>
-                <w:rtl w:val="0"/>
-              </w:rPr>
-              <w:t xml:space="preserve">Etapa 10 (ultima) - React </w:t>
+                <w:color w:val="ff0000"/>
+                <w:sz w:val="18"/>
+                <w:szCs w:val="18"/>
+              </w:rPr>
+            </w:pPr>
+            <w:r>
+              <w:rPr>
+                <w:b w:val="1"/>
+                <w:sz w:val="18"/>
+                <w:szCs w:val="18"/>
+                <w:rtl w:val="0"/>
+              </w:rPr>
+              <w:t xml:space="preserve">Etapa 10 (ultima) - React 1p - folositi react in cadrul unei pagini a site-ului, generand minim 3 tipuri diferite de elemente(componente cu clasa proprie). Veti folosi onClick pentru a determina actualizarea unei componente parinte prin intermediul clickului pe un fiu al sau. - </w:t>
+            </w:r>
+            <w:r>
+              <w:rPr>
+                <w:b w:val="1"/>
+                <w:color w:val="ff0000"/>
+                <w:sz w:val="18"/>
+                <w:szCs w:val="18"/>
+                <w:rtl w:val="0"/>
+              </w:rPr>
+              <w:t xml:space="preserve">cerinta incompleta - se va completa pana la cursul 14</w:t>
             </w:r>
           </w:p>
         </w:tc>
@@ -5598,8 +5971,12 @@
             </w:pPr>
             <w:r>
               <w:rPr>
-                <w:rtl w:val="0"/>
-              </w:rPr>
+                <w:b w:val="1"/>
+                <w:sz w:val="18"/>
+                <w:szCs w:val="18"/>
+                <w:rtl w:val="0"/>
+              </w:rPr>
+              <w:t xml:space="preserve">19 iunie</w:t>
             </w:r>
           </w:p>
         </w:tc>
@@ -5704,7 +6081,7 @@
       </w:r>
     </w:p>
     <w:sectPr>
-      <w:headerReference r:id="rId28" w:type="default"/>
+      <w:headerReference r:id="rId33" w:type="default"/>
       <w:pgSz w:h="15840" w:w="12240" w:orient="portrait"/>
       <w:pgMar w:bottom="1440" w:top="1440" w:left="1440" w:right="1440" w:header="720" w:footer="720"/>
       <w:pgNumType w:start="1"/>

</xml_diff>